<commit_message>
Ready to go with FCA 2
</commit_message>
<xml_diff>
--- a/notes.docx
+++ b/notes.docx
@@ -469,10 +469,7 @@
     </w:p>
     <w:p>
       <w:r>
-        <w:t xml:space="preserve">This </w:t>
-      </w:r>
-      <w:r>
-        <w:t>creates a table along the lines of…</w:t>
+        <w:t>This creates a table along the lines of…</w:t>
       </w:r>
     </w:p>
     <w:p>
@@ -1577,6 +1574,607 @@
                     <a:xfrm>
                       <a:off x="0" y="0"/>
                       <a:ext cx="5731510" cy="1524000"/>
+                    </a:xfrm>
+                    <a:prstGeom prst="rect">
+                      <a:avLst/>
+                    </a:prstGeom>
+                  </pic:spPr>
+                </pic:pic>
+              </a:graphicData>
+            </a:graphic>
+          </wp:inline>
+        </w:drawing>
+      </w:r>
+    </w:p>
+    <w:p>
+      <w:pPr>
+        <w:rPr>
+          <w:b/>
+        </w:rPr>
+      </w:pPr>
+    </w:p>
+    <w:p>
+      <w:pPr>
+        <w:rPr>
+          <w:b/>
+        </w:rPr>
+      </w:pPr>
+    </w:p>
+    <w:p>
+      <w:pPr>
+        <w:rPr>
+          <w:b/>
+        </w:rPr>
+      </w:pPr>
+      <w:r>
+        <w:rPr>
+          <w:b/>
+        </w:rPr>
+        <w:t>This is interesting…</w:t>
+      </w:r>
+    </w:p>
+    <w:p>
+      <w:pPr>
+        <w:rPr>
+          <w:b/>
+        </w:rPr>
+      </w:pPr>
+      <w:hyperlink r:id="rId11" w:history="1">
+        <w:r>
+          <w:rPr>
+            <w:rStyle w:val="Hyperlink"/>
+            <w:b/>
+          </w:rPr>
+          <w:t>https://postgis.net/docs/ST_ClosestPoint.html</w:t>
+        </w:r>
+      </w:hyperlink>
+    </w:p>
+    <w:p>
+      <w:pPr>
+        <w:rPr>
+          <w:b/>
+        </w:rPr>
+      </w:pPr>
+    </w:p>
+    <w:p>
+      <w:pPr>
+        <w:rPr>
+          <w:b/>
+        </w:rPr>
+      </w:pPr>
+      <w:hyperlink r:id="rId12" w:history="1">
+        <w:r>
+          <w:rPr>
+            <w:rStyle w:val="Hyperlink"/>
+            <w:b/>
+          </w:rPr>
+          <w:t>https://gis.stackexchange.com/questions/49639/qgis-or-postgis-how-to-split-polylines-with-a-point-layer</w:t>
+        </w:r>
+      </w:hyperlink>
+    </w:p>
+    <w:p>
+      <w:pPr>
+        <w:pStyle w:val="NormalWeb"/>
+        <w:spacing w:before="0" w:beforeAutospacing="0" w:after="0" w:afterAutospacing="0"/>
+        <w:textAlignment w:val="baseline"/>
+        <w:rPr>
+          <w:rFonts w:ascii="Arial" w:hAnsi="Arial" w:cs="Arial"/>
+          <w:color w:val="242729"/>
+          <w:sz w:val="23"/>
+          <w:szCs w:val="23"/>
+        </w:rPr>
+      </w:pPr>
+      <w:r>
+        <w:rPr>
+          <w:rFonts w:ascii="Arial" w:hAnsi="Arial" w:cs="Arial"/>
+          <w:color w:val="242729"/>
+          <w:sz w:val="23"/>
+          <w:szCs w:val="23"/>
+        </w:rPr>
+        <w:t>You can see solutions using GRASS </w:t>
+      </w:r>
+      <w:hyperlink r:id="rId13" w:history="1">
+        <w:r>
+          <w:rPr>
+            <w:rStyle w:val="Hyperlink"/>
+            <w:rFonts w:ascii="inherit" w:hAnsi="inherit" w:cs="Arial"/>
+            <w:color w:val="358DAA"/>
+            <w:sz w:val="23"/>
+            <w:szCs w:val="23"/>
+            <w:bdr w:val="none" w:sz="0" w:space="0" w:color="auto" w:frame="1"/>
+          </w:rPr>
+          <w:t>here</w:t>
+        </w:r>
+      </w:hyperlink>
+    </w:p>
+    <w:p>
+      <w:pPr>
+        <w:pStyle w:val="NormalWeb"/>
+        <w:spacing w:before="0" w:beforeAutospacing="0" w:after="0" w:afterAutospacing="0"/>
+        <w:textAlignment w:val="baseline"/>
+        <w:rPr>
+          <w:rFonts w:ascii="Arial" w:hAnsi="Arial" w:cs="Arial"/>
+          <w:color w:val="242729"/>
+          <w:sz w:val="23"/>
+          <w:szCs w:val="23"/>
+        </w:rPr>
+      </w:pPr>
+      <w:r>
+        <w:rPr>
+          <w:rFonts w:ascii="Arial" w:hAnsi="Arial" w:cs="Arial"/>
+          <w:color w:val="242729"/>
+          <w:sz w:val="23"/>
+          <w:szCs w:val="23"/>
+        </w:rPr>
+        <w:t xml:space="preserve">There's also another option with </w:t>
+      </w:r>
+      <w:proofErr w:type="spellStart"/>
+      <w:r>
+        <w:rPr>
+          <w:rFonts w:ascii="Arial" w:hAnsi="Arial" w:cs="Arial"/>
+          <w:color w:val="242729"/>
+          <w:sz w:val="23"/>
+          <w:szCs w:val="23"/>
+        </w:rPr>
+        <w:t>Spatialite</w:t>
+      </w:r>
+      <w:proofErr w:type="spellEnd"/>
+      <w:r>
+        <w:rPr>
+          <w:rFonts w:ascii="Arial" w:hAnsi="Arial" w:cs="Arial"/>
+          <w:color w:val="242729"/>
+          <w:sz w:val="23"/>
+          <w:szCs w:val="23"/>
+        </w:rPr>
+        <w:t>. The newest version 4.0 has a </w:t>
+      </w:r>
+      <w:proofErr w:type="spellStart"/>
+      <w:r>
+        <w:rPr>
+          <w:rFonts w:ascii="Arial" w:hAnsi="Arial" w:cs="Arial"/>
+          <w:color w:val="242729"/>
+          <w:sz w:val="23"/>
+          <w:szCs w:val="23"/>
+        </w:rPr>
+        <w:fldChar w:fldCharType="begin"/>
+      </w:r>
+      <w:r>
+        <w:rPr>
+          <w:rFonts w:ascii="Arial" w:hAnsi="Arial" w:cs="Arial"/>
+          <w:color w:val="242729"/>
+          <w:sz w:val="23"/>
+          <w:szCs w:val="23"/>
+        </w:rPr>
+        <w:instrText xml:space="preserve"> HYPERLINK "http://www.gaia-gis.it/gaia-sins/spatialite-sql-4.0.0.html" \l "p14b" </w:instrText>
+      </w:r>
+      <w:r>
+        <w:rPr>
+          <w:rFonts w:ascii="Arial" w:hAnsi="Arial" w:cs="Arial"/>
+          <w:color w:val="242729"/>
+          <w:sz w:val="23"/>
+          <w:szCs w:val="23"/>
+        </w:rPr>
+        <w:fldChar w:fldCharType="separate"/>
+      </w:r>
+      <w:r>
+        <w:rPr>
+          <w:rStyle w:val="Hyperlink"/>
+          <w:rFonts w:ascii="inherit" w:hAnsi="inherit" w:cs="Arial"/>
+          <w:color w:val="358DAA"/>
+          <w:sz w:val="23"/>
+          <w:szCs w:val="23"/>
+          <w:bdr w:val="none" w:sz="0" w:space="0" w:color="auto" w:frame="1"/>
+        </w:rPr>
+        <w:t>function</w:t>
+      </w:r>
+      <w:r>
+        <w:rPr>
+          <w:rFonts w:ascii="Arial" w:hAnsi="Arial" w:cs="Arial"/>
+          <w:color w:val="242729"/>
+          <w:sz w:val="23"/>
+          <w:szCs w:val="23"/>
+        </w:rPr>
+        <w:fldChar w:fldCharType="end"/>
+      </w:r>
+      <w:proofErr w:type="gramStart"/>
+      <w:r>
+        <w:rPr>
+          <w:rFonts w:ascii="Arial" w:hAnsi="Arial" w:cs="Arial"/>
+          <w:color w:val="242729"/>
+          <w:sz w:val="23"/>
+          <w:szCs w:val="23"/>
+        </w:rPr>
+        <w:t>LinesCutAtNodes</w:t>
+      </w:r>
+      <w:proofErr w:type="spellEnd"/>
+      <w:r>
+        <w:rPr>
+          <w:rFonts w:ascii="Arial" w:hAnsi="Arial" w:cs="Arial"/>
+          <w:color w:val="242729"/>
+          <w:sz w:val="23"/>
+          <w:szCs w:val="23"/>
+        </w:rPr>
+        <w:t>(</w:t>
+      </w:r>
+      <w:proofErr w:type="gramEnd"/>
+      <w:r>
+        <w:rPr>
+          <w:rFonts w:ascii="Arial" w:hAnsi="Arial" w:cs="Arial"/>
+          <w:color w:val="242729"/>
+          <w:sz w:val="23"/>
+          <w:szCs w:val="23"/>
+        </w:rPr>
+        <w:t xml:space="preserve">) which does what you want. You feed it a linestring geometry and a point geometry, and it returns a linestring split wherever a point exactly intersect a vertex on the line. The points have to intersect vertices on the line, so you should do </w:t>
+      </w:r>
+      <w:proofErr w:type="gramStart"/>
+      <w:r>
+        <w:rPr>
+          <w:rFonts w:ascii="Arial" w:hAnsi="Arial" w:cs="Arial"/>
+          <w:color w:val="242729"/>
+          <w:sz w:val="23"/>
+          <w:szCs w:val="23"/>
+        </w:rPr>
+        <w:t>snap(</w:t>
+      </w:r>
+      <w:proofErr w:type="gramEnd"/>
+      <w:r>
+        <w:rPr>
+          <w:rFonts w:ascii="Arial" w:hAnsi="Arial" w:cs="Arial"/>
+          <w:color w:val="242729"/>
+          <w:sz w:val="23"/>
+          <w:szCs w:val="23"/>
+        </w:rPr>
+        <w:t>) first to get the points to exactly intersect the line vertices.</w:t>
+      </w:r>
+    </w:p>
+    <w:p>
+      <w:pPr>
+        <w:pStyle w:val="NormalWeb"/>
+        <w:spacing w:before="0" w:beforeAutospacing="0" w:after="0" w:afterAutospacing="0"/>
+        <w:textAlignment w:val="baseline"/>
+        <w:rPr>
+          <w:rFonts w:ascii="Arial" w:hAnsi="Arial" w:cs="Arial"/>
+          <w:color w:val="242729"/>
+          <w:sz w:val="23"/>
+          <w:szCs w:val="23"/>
+        </w:rPr>
+      </w:pPr>
+    </w:p>
+    <w:p>
+      <w:pPr>
+        <w:pStyle w:val="NormalWeb"/>
+        <w:spacing w:before="0" w:beforeAutospacing="0" w:after="0" w:afterAutospacing="0"/>
+        <w:textAlignment w:val="baseline"/>
+        <w:rPr>
+          <w:rFonts w:ascii="Arial" w:hAnsi="Arial" w:cs="Arial"/>
+          <w:color w:val="242729"/>
+          <w:sz w:val="23"/>
+          <w:szCs w:val="23"/>
+        </w:rPr>
+      </w:pPr>
+      <w:r>
+        <w:rPr>
+          <w:rFonts w:ascii="Arial" w:hAnsi="Arial" w:cs="Arial"/>
+          <w:color w:val="242729"/>
+          <w:sz w:val="23"/>
+          <w:szCs w:val="23"/>
+        </w:rPr>
+        <w:t>For PostGIS </w:t>
+      </w:r>
+      <w:proofErr w:type="spellStart"/>
+      <w:r>
+        <w:fldChar w:fldCharType="begin"/>
+      </w:r>
+      <w:r>
+        <w:instrText xml:space="preserve"> HYPERLINK "http://postgis.net/docs/ST_Split.html" </w:instrText>
+      </w:r>
+      <w:r>
+        <w:fldChar w:fldCharType="separate"/>
+      </w:r>
+      <w:r>
+        <w:rPr>
+          <w:rStyle w:val="Hyperlink"/>
+          <w:rFonts w:ascii="Arial" w:hAnsi="Arial" w:cs="Arial"/>
+          <w:color w:val="358DAA"/>
+          <w:sz w:val="23"/>
+          <w:szCs w:val="23"/>
+          <w:bdr w:val="none" w:sz="0" w:space="0" w:color="auto" w:frame="1"/>
+        </w:rPr>
+        <w:t>ST_Split</w:t>
+      </w:r>
+      <w:proofErr w:type="spellEnd"/>
+      <w:r>
+        <w:fldChar w:fldCharType="end"/>
+      </w:r>
+      <w:r>
+        <w:rPr>
+          <w:rFonts w:ascii="Arial" w:hAnsi="Arial" w:cs="Arial"/>
+          <w:color w:val="242729"/>
+          <w:sz w:val="23"/>
+          <w:szCs w:val="23"/>
+        </w:rPr>
+        <w:t xml:space="preserve"> is the </w:t>
+      </w:r>
+      <w:proofErr w:type="spellStart"/>
+      <w:r>
+        <w:rPr>
+          <w:rFonts w:ascii="Arial" w:hAnsi="Arial" w:cs="Arial"/>
+          <w:color w:val="242729"/>
+          <w:sz w:val="23"/>
+          <w:szCs w:val="23"/>
+        </w:rPr>
+        <w:t>maching</w:t>
+      </w:r>
+      <w:proofErr w:type="spellEnd"/>
+      <w:r>
+        <w:rPr>
+          <w:rFonts w:ascii="Arial" w:hAnsi="Arial" w:cs="Arial"/>
+          <w:color w:val="242729"/>
+          <w:sz w:val="23"/>
+          <w:szCs w:val="23"/>
+        </w:rPr>
+        <w:t xml:space="preserve"> function. You can use </w:t>
+      </w:r>
+      <w:proofErr w:type="spellStart"/>
+      <w:r>
+        <w:fldChar w:fldCharType="begin"/>
+      </w:r>
+      <w:r>
+        <w:instrText xml:space="preserve"> HYPERLINK "http://postgis.net/docs/ST_Snap.html" </w:instrText>
+      </w:r>
+      <w:r>
+        <w:fldChar w:fldCharType="separate"/>
+      </w:r>
+      <w:r>
+        <w:rPr>
+          <w:rStyle w:val="Hyperlink"/>
+          <w:rFonts w:ascii="Arial" w:hAnsi="Arial" w:cs="Arial"/>
+          <w:color w:val="358DAA"/>
+          <w:sz w:val="23"/>
+          <w:szCs w:val="23"/>
+          <w:bdr w:val="none" w:sz="0" w:space="0" w:color="auto" w:frame="1"/>
+        </w:rPr>
+        <w:t>ST_Snap</w:t>
+      </w:r>
+      <w:proofErr w:type="spellEnd"/>
+      <w:r>
+        <w:fldChar w:fldCharType="end"/>
+      </w:r>
+      <w:r>
+        <w:rPr>
+          <w:rFonts w:ascii="Arial" w:hAnsi="Arial" w:cs="Arial"/>
+          <w:color w:val="242729"/>
+          <w:sz w:val="23"/>
+          <w:szCs w:val="23"/>
+        </w:rPr>
+        <w:t> to add some tolerance into the calculation</w:t>
+      </w:r>
+    </w:p>
+    <w:p>
+      <w:pPr>
+        <w:pStyle w:val="NormalWeb"/>
+        <w:spacing w:before="0" w:beforeAutospacing="0" w:after="0" w:afterAutospacing="0"/>
+        <w:textAlignment w:val="baseline"/>
+        <w:rPr>
+          <w:rFonts w:ascii="Arial" w:hAnsi="Arial" w:cs="Arial"/>
+          <w:color w:val="242729"/>
+          <w:sz w:val="23"/>
+          <w:szCs w:val="23"/>
+        </w:rPr>
+      </w:pPr>
+    </w:p>
+    <w:p>
+      <w:pPr>
+        <w:pStyle w:val="NormalWeb"/>
+        <w:spacing w:before="0" w:beforeAutospacing="0" w:after="0" w:afterAutospacing="0"/>
+        <w:textAlignment w:val="baseline"/>
+        <w:rPr>
+          <w:rFonts w:ascii="Arial" w:hAnsi="Arial" w:cs="Arial"/>
+          <w:color w:val="242729"/>
+          <w:sz w:val="23"/>
+          <w:szCs w:val="23"/>
+        </w:rPr>
+      </w:pPr>
+      <w:r>
+        <w:rPr>
+          <w:rFonts w:ascii="Arial" w:hAnsi="Arial" w:cs="Arial"/>
+          <w:color w:val="242729"/>
+          <w:sz w:val="23"/>
+          <w:szCs w:val="23"/>
+        </w:rPr>
+        <w:t>https://postgis.net/docs/ST_Split.html</w:t>
+      </w:r>
+    </w:p>
+    <w:p>
+      <w:pPr>
+        <w:rPr>
+          <w:b/>
+        </w:rPr>
+      </w:pPr>
+    </w:p>
+    <w:p>
+      <w:pPr>
+        <w:rPr>
+          <w:b/>
+        </w:rPr>
+      </w:pPr>
+    </w:p>
+    <w:p>
+      <w:pPr>
+        <w:rPr>
+          <w:b/>
+        </w:rPr>
+      </w:pPr>
+      <w:r>
+        <w:rPr>
+          <w:b/>
+        </w:rPr>
+        <w:t>Note – check sums:  1809 supplies done but 279 without any demands?</w:t>
+      </w:r>
+    </w:p>
+    <w:p>
+      <w:pPr>
+        <w:rPr>
+          <w:b/>
+        </w:rPr>
+      </w:pPr>
+      <w:r>
+        <w:rPr>
+          <w:b/>
+        </w:rPr>
+        <w:t xml:space="preserve">Also note that if </w:t>
+      </w:r>
+      <w:proofErr w:type="spellStart"/>
+      <w:r>
+        <w:rPr>
+          <w:b/>
+        </w:rPr>
+        <w:t>ndw</w:t>
+      </w:r>
+      <w:proofErr w:type="spellEnd"/>
+      <w:r>
+        <w:rPr>
+          <w:b/>
+        </w:rPr>
+        <w:t xml:space="preserve">=0 then snapped to same node – but could use </w:t>
+      </w:r>
+      <w:proofErr w:type="spellStart"/>
+      <w:r>
+        <w:rPr>
+          <w:b/>
+        </w:rPr>
+        <w:t>sld</w:t>
+      </w:r>
+      <w:proofErr w:type="spellEnd"/>
+      <w:r>
+        <w:rPr>
+          <w:b/>
+        </w:rPr>
+        <w:t xml:space="preserve"> instead</w:t>
+      </w:r>
+      <w:r>
+        <w:rPr>
+          <w:b/>
+        </w:rPr>
+        <w:br/>
+        <w:t xml:space="preserve">Also check how some </w:t>
+      </w:r>
+      <w:proofErr w:type="spellStart"/>
+      <w:r>
+        <w:rPr>
+          <w:b/>
+        </w:rPr>
+        <w:t>nwd</w:t>
+      </w:r>
+      <w:proofErr w:type="spellEnd"/>
+      <w:r>
+        <w:rPr>
+          <w:b/>
+        </w:rPr>
+        <w:t xml:space="preserve"> are less than the </w:t>
+      </w:r>
+      <w:proofErr w:type="spellStart"/>
+      <w:proofErr w:type="gramStart"/>
+      <w:r>
+        <w:rPr>
+          <w:b/>
+        </w:rPr>
+        <w:t>sld</w:t>
+      </w:r>
+      <w:proofErr w:type="spellEnd"/>
+      <w:r>
+        <w:rPr>
+          <w:b/>
+        </w:rPr>
+        <w:t xml:space="preserve"> !!</w:t>
+      </w:r>
+      <w:proofErr w:type="gramEnd"/>
+    </w:p>
+    <w:p>
+      <w:pPr>
+        <w:rPr>
+          <w:b/>
+        </w:rPr>
+      </w:pPr>
+      <w:r>
+        <w:rPr>
+          <w:noProof/>
+          <w:lang w:eastAsia="en-GB"/>
+        </w:rPr>
+        <w:drawing>
+          <wp:inline distT="0" distB="0" distL="0" distR="0" wp14:anchorId="603922A5" wp14:editId="6475D2CA">
+            <wp:extent cx="5731510" cy="4858385"/>
+            <wp:effectExtent l="0" t="0" r="2540" b="0"/>
+            <wp:docPr id="9" name="Picture 9"/>
+            <wp:cNvGraphicFramePr>
+              <a:graphicFrameLocks xmlns:a="http://schemas.openxmlformats.org/drawingml/2006/main" noChangeAspect="1"/>
+            </wp:cNvGraphicFramePr>
+            <a:graphic xmlns:a="http://schemas.openxmlformats.org/drawingml/2006/main">
+              <a:graphicData uri="http://schemas.openxmlformats.org/drawingml/2006/picture">
+                <pic:pic xmlns:pic="http://schemas.openxmlformats.org/drawingml/2006/picture">
+                  <pic:nvPicPr>
+                    <pic:cNvPr id="1" name=""/>
+                    <pic:cNvPicPr/>
+                  </pic:nvPicPr>
+                  <pic:blipFill>
+                    <a:blip r:embed="rId14"/>
+                    <a:stretch>
+                      <a:fillRect/>
+                    </a:stretch>
+                  </pic:blipFill>
+                  <pic:spPr>
+                    <a:xfrm>
+                      <a:off x="0" y="0"/>
+                      <a:ext cx="5731510" cy="4858385"/>
+                    </a:xfrm>
+                    <a:prstGeom prst="rect">
+                      <a:avLst/>
+                    </a:prstGeom>
+                  </pic:spPr>
+                </pic:pic>
+              </a:graphicData>
+            </a:graphic>
+          </wp:inline>
+        </w:drawing>
+      </w:r>
+    </w:p>
+    <w:p>
+      <w:pPr>
+        <w:rPr>
+          <w:b/>
+        </w:rPr>
+      </w:pPr>
+      <w:r>
+        <w:rPr>
+          <w:noProof/>
+          <w:lang w:eastAsia="en-GB"/>
+        </w:rPr>
+        <w:lastRenderedPageBreak/>
+        <w:drawing>
+          <wp:inline distT="0" distB="0" distL="0" distR="0" wp14:anchorId="5A6DEBD1" wp14:editId="6FB6274E">
+            <wp:extent cx="5731510" cy="918845"/>
+            <wp:effectExtent l="0" t="0" r="2540" b="0"/>
+            <wp:docPr id="10" name="Picture 10"/>
+            <wp:cNvGraphicFramePr>
+              <a:graphicFrameLocks xmlns:a="http://schemas.openxmlformats.org/drawingml/2006/main" noChangeAspect="1"/>
+            </wp:cNvGraphicFramePr>
+            <a:graphic xmlns:a="http://schemas.openxmlformats.org/drawingml/2006/main">
+              <a:graphicData uri="http://schemas.openxmlformats.org/drawingml/2006/picture">
+                <pic:pic xmlns:pic="http://schemas.openxmlformats.org/drawingml/2006/picture">
+                  <pic:nvPicPr>
+                    <pic:cNvPr id="1" name=""/>
+                    <pic:cNvPicPr/>
+                  </pic:nvPicPr>
+                  <pic:blipFill>
+                    <a:blip r:embed="rId15"/>
+                    <a:stretch>
+                      <a:fillRect/>
+                    </a:stretch>
+                  </pic:blipFill>
+                  <pic:spPr>
+                    <a:xfrm>
+                      <a:off x="0" y="0"/>
+                      <a:ext cx="5731510" cy="918845"/>
                     </a:xfrm>
                     <a:prstGeom prst="rect">
                       <a:avLst/>
@@ -2022,6 +2620,34 @@
     <w:semiHidden/>
     <w:unhideWhenUsed/>
   </w:style>
+  <w:style w:type="character" w:styleId="Hyperlink">
+    <w:name w:val="Hyperlink"/>
+    <w:basedOn w:val="DefaultParagraphFont"/>
+    <w:uiPriority w:val="99"/>
+    <w:unhideWhenUsed/>
+    <w:rsid w:val="000B6CAA"/>
+    <w:rPr>
+      <w:color w:val="0563C1" w:themeColor="hyperlink"/>
+      <w:u w:val="single"/>
+    </w:rPr>
+  </w:style>
+  <w:style w:type="paragraph" w:styleId="NormalWeb">
+    <w:name w:val="Normal (Web)"/>
+    <w:basedOn w:val="Normal"/>
+    <w:uiPriority w:val="99"/>
+    <w:semiHidden/>
+    <w:unhideWhenUsed/>
+    <w:rsid w:val="000B6CAA"/>
+    <w:pPr>
+      <w:spacing w:before="100" w:beforeAutospacing="1" w:after="100" w:afterAutospacing="1" w:line="240" w:lineRule="auto"/>
+    </w:pPr>
+    <w:rPr>
+      <w:rFonts w:ascii="Times New Roman" w:eastAsia="Times New Roman" w:hAnsi="Times New Roman" w:cs="Times New Roman"/>
+      <w:sz w:val="24"/>
+      <w:szCs w:val="24"/>
+      <w:lang w:eastAsia="en-GB"/>
+    </w:rPr>
+  </w:style>
 </w:styles>
 </file>
 

</xml_diff>

<commit_message>
2SFCA completed, but not fully tested
</commit_message>
<xml_diff>
--- a/notes.docx
+++ b/notes.docx
@@ -986,21 +986,7 @@
         <w:rPr>
           <w:b/>
         </w:rPr>
-        <w:t xml:space="preserve">Select </w:t>
-      </w:r>
-      <w:proofErr w:type="gramStart"/>
-      <w:r>
-        <w:rPr>
-          <w:b/>
-        </w:rPr>
-        <w:t>Sum(</w:t>
-      </w:r>
-      <w:proofErr w:type="gramEnd"/>
-      <w:r>
-        <w:rPr>
-          <w:b/>
-        </w:rPr>
-        <w:t xml:space="preserve">cost) from </w:t>
+        <w:t xml:space="preserve">Select Sum(cost) from </w:t>
       </w:r>
       <w:proofErr w:type="spellStart"/>
       <w:r>
@@ -1055,14 +1041,7 @@
         <w:rPr>
           <w:b/>
         </w:rPr>
-        <w:t>pgr_</w:t>
-      </w:r>
-      <w:proofErr w:type="gramStart"/>
-      <w:r>
-        <w:rPr>
-          <w:b/>
-        </w:rPr>
-        <w:t>dijkstraCost</w:t>
+        <w:t>pgr_dijkstraCost</w:t>
       </w:r>
       <w:proofErr w:type="spellEnd"/>
       <w:r>
@@ -1071,33 +1050,18 @@
         </w:rPr>
         <w:t>(</w:t>
       </w:r>
-      <w:proofErr w:type="gramEnd"/>
-    </w:p>
-    <w:p>
-      <w:pPr>
-        <w:rPr>
-          <w:b/>
-        </w:rPr>
-      </w:pPr>
-      <w:r>
-        <w:rPr>
-          <w:b/>
-        </w:rPr>
-        <w:t>'</w:t>
-      </w:r>
-      <w:proofErr w:type="gramStart"/>
-      <w:r>
-        <w:rPr>
-          <w:b/>
-        </w:rPr>
-        <w:t>select</w:t>
-      </w:r>
-      <w:proofErr w:type="gramEnd"/>
-      <w:r>
-        <w:rPr>
-          <w:b/>
-        </w:rPr>
-        <w:t xml:space="preserve"> id, source, target, </w:t>
+    </w:p>
+    <w:p>
+      <w:pPr>
+        <w:rPr>
+          <w:b/>
+        </w:rPr>
+      </w:pPr>
+      <w:r>
+        <w:rPr>
+          <w:b/>
+        </w:rPr>
+        <w:t xml:space="preserve">'select id, source, target, </w:t>
       </w:r>
       <w:proofErr w:type="spellStart"/>
       <w:r>
@@ -1124,21 +1088,7 @@
         <w:rPr>
           <w:b/>
         </w:rPr>
-        <w:t xml:space="preserve">132195, </w:t>
-      </w:r>
-      <w:proofErr w:type="gramStart"/>
-      <w:r>
-        <w:rPr>
-          <w:b/>
-        </w:rPr>
-        <w:t>array(</w:t>
-      </w:r>
-      <w:proofErr w:type="gramEnd"/>
-      <w:r>
-        <w:rPr>
-          <w:b/>
-        </w:rPr>
-        <w:t xml:space="preserve">select </w:t>
+        <w:t xml:space="preserve">132195, array(select </w:t>
       </w:r>
       <w:proofErr w:type="spellStart"/>
       <w:r>
@@ -1223,19 +1173,11 @@
           <w:b/>
         </w:rPr>
       </w:pPr>
-      <w:proofErr w:type="gramStart"/>
-      <w:r>
-        <w:rPr>
-          <w:b/>
-        </w:rPr>
-        <w:t>select</w:t>
-      </w:r>
-      <w:proofErr w:type="gramEnd"/>
-      <w:r>
-        <w:rPr>
-          <w:b/>
-        </w:rPr>
-        <w:t xml:space="preserve"> distinct </w:t>
+      <w:r>
+        <w:rPr>
+          <w:b/>
+        </w:rPr>
+        <w:t xml:space="preserve">select distinct </w:t>
       </w:r>
       <w:proofErr w:type="spellStart"/>
       <w:r>
@@ -1277,14 +1219,7 @@
         <w:rPr>
           <w:b/>
         </w:rPr>
-        <w:t>pgr_</w:t>
-      </w:r>
-      <w:proofErr w:type="gramStart"/>
-      <w:r>
-        <w:rPr>
-          <w:b/>
-        </w:rPr>
-        <w:t>dijkstraCost</w:t>
+        <w:t>pgr_dijkstraCost</w:t>
       </w:r>
       <w:proofErr w:type="spellEnd"/>
       <w:r>
@@ -1293,7 +1228,6 @@
         </w:rPr>
         <w:t>(</w:t>
       </w:r>
-      <w:proofErr w:type="gramEnd"/>
     </w:p>
     <w:p>
       <w:pPr>
@@ -1306,21 +1240,7 @@
         <w:rPr>
           <w:b/>
         </w:rPr>
-        <w:t>'</w:t>
-      </w:r>
-      <w:proofErr w:type="gramStart"/>
-      <w:r>
-        <w:rPr>
-          <w:b/>
-        </w:rPr>
-        <w:t>select</w:t>
-      </w:r>
-      <w:proofErr w:type="gramEnd"/>
-      <w:r>
-        <w:rPr>
-          <w:b/>
-        </w:rPr>
-        <w:t xml:space="preserve"> id, source, target, </w:t>
+        <w:t xml:space="preserve">'select id, source, target, </w:t>
       </w:r>
       <w:proofErr w:type="spellStart"/>
       <w:r>
@@ -1348,21 +1268,7 @@
         <w:rPr>
           <w:b/>
         </w:rPr>
-        <w:t xml:space="preserve">132195, </w:t>
-      </w:r>
-      <w:proofErr w:type="gramStart"/>
-      <w:r>
-        <w:rPr>
-          <w:b/>
-        </w:rPr>
-        <w:t>array(</w:t>
-      </w:r>
-      <w:proofErr w:type="gramEnd"/>
-      <w:r>
-        <w:rPr>
-          <w:b/>
-        </w:rPr>
-        <w:t xml:space="preserve">select </w:t>
+        <w:t xml:space="preserve">132195, array(select </w:t>
       </w:r>
       <w:proofErr w:type="spellStart"/>
       <w:r>
@@ -1417,14 +1323,7 @@
         <w:rPr>
           <w:b/>
         </w:rPr>
-        <w:t>pgr_</w:t>
-      </w:r>
-      <w:proofErr w:type="gramStart"/>
-      <w:r>
-        <w:rPr>
-          <w:b/>
-        </w:rPr>
-        <w:t>dijkstraCost</w:t>
+        <w:t>pgr_dijkstraCost</w:t>
       </w:r>
       <w:proofErr w:type="spellEnd"/>
       <w:r>
@@ -1433,33 +1332,18 @@
         </w:rPr>
         <w:t>(</w:t>
       </w:r>
-      <w:proofErr w:type="gramEnd"/>
-    </w:p>
-    <w:p>
-      <w:pPr>
-        <w:rPr>
-          <w:b/>
-        </w:rPr>
-      </w:pPr>
-      <w:r>
-        <w:rPr>
-          <w:b/>
-        </w:rPr>
-        <w:t>'</w:t>
-      </w:r>
-      <w:proofErr w:type="gramStart"/>
-      <w:r>
-        <w:rPr>
-          <w:b/>
-        </w:rPr>
-        <w:t>select</w:t>
-      </w:r>
-      <w:proofErr w:type="gramEnd"/>
-      <w:r>
-        <w:rPr>
-          <w:b/>
-        </w:rPr>
-        <w:t xml:space="preserve"> id, source, target, </w:t>
+    </w:p>
+    <w:p>
+      <w:pPr>
+        <w:rPr>
+          <w:b/>
+        </w:rPr>
+      </w:pPr>
+      <w:r>
+        <w:rPr>
+          <w:b/>
+        </w:rPr>
+        <w:t xml:space="preserve">'select id, source, target, </w:t>
       </w:r>
       <w:proofErr w:type="spellStart"/>
       <w:r>
@@ -1486,21 +1370,7 @@
         <w:rPr>
           <w:b/>
         </w:rPr>
-        <w:t xml:space="preserve">96484, </w:t>
-      </w:r>
-      <w:proofErr w:type="gramStart"/>
-      <w:r>
-        <w:rPr>
-          <w:b/>
-        </w:rPr>
-        <w:t>array(</w:t>
-      </w:r>
-      <w:proofErr w:type="gramEnd"/>
-      <w:r>
-        <w:rPr>
-          <w:b/>
-        </w:rPr>
-        <w:t xml:space="preserve">select </w:t>
+        <w:t xml:space="preserve">96484, array(select </w:t>
       </w:r>
       <w:proofErr w:type="spellStart"/>
       <w:r>
@@ -1804,27 +1674,7 @@
           <w:sz w:val="23"/>
           <w:szCs w:val="23"/>
         </w:rPr>
-        <w:t xml:space="preserve">) which does what you want. You feed it a linestring geometry and a point geometry, and it returns a linestring split wherever a point exactly intersect a vertex on the line. The points have to intersect vertices on the line, so you should do </w:t>
-      </w:r>
-      <w:proofErr w:type="gramStart"/>
-      <w:r>
-        <w:rPr>
-          <w:rFonts w:ascii="Arial" w:hAnsi="Arial" w:cs="Arial"/>
-          <w:color w:val="242729"/>
-          <w:sz w:val="23"/>
-          <w:szCs w:val="23"/>
-        </w:rPr>
-        <w:t>snap(</w:t>
-      </w:r>
-      <w:proofErr w:type="gramEnd"/>
-      <w:r>
-        <w:rPr>
-          <w:rFonts w:ascii="Arial" w:hAnsi="Arial" w:cs="Arial"/>
-          <w:color w:val="242729"/>
-          <w:sz w:val="23"/>
-          <w:szCs w:val="23"/>
-        </w:rPr>
-        <w:t>) first to get the points to exactly intersect the line vertices.</w:t>
+        <w:t>) which does what you want. You feed it a linestring geometry and a point geometry, and it returns a linestring split wherever a point exactly intersect a vertex on the line. The points have to intersect vertices on the line, so you should do snap() first to get the points to exactly intersect the line vertices.</w:t>
       </w:r>
     </w:p>
     <w:p>
@@ -2074,7 +1924,6 @@
         <w:t xml:space="preserve"> are less than the </w:t>
       </w:r>
       <w:proofErr w:type="spellStart"/>
-      <w:proofErr w:type="gramStart"/>
       <w:r>
         <w:rPr>
           <w:b/>
@@ -2088,7 +1937,6 @@
         </w:rPr>
         <w:t xml:space="preserve"> !!</w:t>
       </w:r>
-      <w:proofErr w:type="gramEnd"/>
     </w:p>
     <w:p>
       <w:pPr>
@@ -2185,6 +2033,103 @@
             </a:graphic>
           </wp:inline>
         </w:drawing>
+      </w:r>
+    </w:p>
+    <w:p>
+      <w:pPr>
+        <w:rPr>
+          <w:b/>
+        </w:rPr>
+      </w:pPr>
+    </w:p>
+    <w:p>
+      <w:pPr>
+        <w:rPr>
+          <w:b/>
+        </w:rPr>
+      </w:pPr>
+      <w:proofErr w:type="gramStart"/>
+      <w:r>
+        <w:rPr>
+          <w:b/>
+        </w:rPr>
+        <w:t>select</w:t>
+      </w:r>
+      <w:proofErr w:type="gramEnd"/>
+      <w:r>
+        <w:rPr>
+          <w:b/>
+        </w:rPr>
+        <w:t xml:space="preserve"> * from candidates where (</w:t>
+      </w:r>
+      <w:proofErr w:type="spellStart"/>
+      <w:r>
+        <w:rPr>
+          <w:b/>
+        </w:rPr>
+        <w:t>nwd</w:t>
+      </w:r>
+      <w:proofErr w:type="spellEnd"/>
+      <w:r>
+        <w:rPr>
+          <w:b/>
+        </w:rPr>
+        <w:t xml:space="preserve"> - </w:t>
+      </w:r>
+      <w:proofErr w:type="spellStart"/>
+      <w:r>
+        <w:rPr>
+          <w:b/>
+        </w:rPr>
+        <w:t>sld</w:t>
+      </w:r>
+      <w:proofErr w:type="spellEnd"/>
+      <w:r>
+        <w:rPr>
+          <w:b/>
+        </w:rPr>
+        <w:t>) &lt; 0 order by (</w:t>
+      </w:r>
+      <w:proofErr w:type="spellStart"/>
+      <w:r>
+        <w:rPr>
+          <w:b/>
+        </w:rPr>
+        <w:t>nwd</w:t>
+      </w:r>
+      <w:proofErr w:type="spellEnd"/>
+      <w:r>
+        <w:rPr>
+          <w:b/>
+        </w:rPr>
+        <w:t xml:space="preserve"> - </w:t>
+      </w:r>
+      <w:proofErr w:type="spellStart"/>
+      <w:r>
+        <w:rPr>
+          <w:b/>
+        </w:rPr>
+        <w:t>sld</w:t>
+      </w:r>
+      <w:proofErr w:type="spellEnd"/>
+      <w:r>
+        <w:rPr>
+          <w:b/>
+        </w:rPr>
+        <w:t>)</w:t>
+      </w:r>
+    </w:p>
+    <w:p>
+      <w:pPr>
+        <w:rPr>
+          <w:b/>
+        </w:rPr>
+      </w:pPr>
+      <w:r>
+        <w:rPr>
+          <w:b/>
+        </w:rPr>
+        <w:t>gives 1155 cases!</w:t>
       </w:r>
       <w:bookmarkStart w:id="0" w:name="_GoBack"/>
       <w:bookmarkEnd w:id="0"/>

</xml_diff>